<commit_message>
Add Lesson Powerpoint draft
</commit_message>
<xml_diff>
--- a/Lesson-7-VectorRepresentations/Lesson 7.docx
+++ b/Lesson-7-VectorRepresentations/Lesson 7.docx
@@ -344,7 +344,23 @@
           <w:szCs w:val="20"/>
           <w:u w:val="single"/>
         </w:rPr>
-        <w:t xml:space="preserve">Figure showing </w:t>
+        <w:t>Figure</w:t>
+      </w:r>
+      <w:r>
+        <w:rPr>
+          <w:sz w:val="20"/>
+          <w:szCs w:val="20"/>
+          <w:u w:val="single"/>
+        </w:rPr>
+        <w:t xml:space="preserve"> 7.1 Image</w:t>
+      </w:r>
+      <w:r>
+        <w:rPr>
+          <w:sz w:val="20"/>
+          <w:szCs w:val="20"/>
+          <w:u w:val="single"/>
+        </w:rPr>
+        <w:t xml:space="preserve"> showing </w:t>
       </w:r>
       <w:r>
         <w:rPr>
@@ -561,7 +577,23 @@
           <w:szCs w:val="20"/>
           <w:u w:val="single"/>
         </w:rPr>
-        <w:t xml:space="preserve">Figure </w:t>
+        <w:t>Figure</w:t>
+      </w:r>
+      <w:r>
+        <w:rPr>
+          <w:sz w:val="20"/>
+          <w:szCs w:val="20"/>
+          <w:u w:val="single"/>
+        </w:rPr>
+        <w:t xml:space="preserve"> 7.2 Image</w:t>
+      </w:r>
+      <w:r>
+        <w:rPr>
+          <w:sz w:val="20"/>
+          <w:szCs w:val="20"/>
+          <w:u w:val="single"/>
+        </w:rPr>
+        <w:t xml:space="preserve"> </w:t>
       </w:r>
       <w:r>
         <w:rPr>
@@ -858,6 +890,90 @@
       <w:pPr>
         <w:pStyle w:val="P-Regular"/>
       </w:pPr>
+    </w:p>
+    <w:p>
+      <w:pPr>
+        <w:pStyle w:val="SC-File"/>
+        <w:rPr>
+          <w:sz w:val="20"/>
+          <w:szCs w:val="20"/>
+          <w:u w:val="single"/>
+        </w:rPr>
+      </w:pPr>
+      <w:r>
+        <w:rPr>
+          <w:sz w:val="20"/>
+          <w:szCs w:val="20"/>
+          <w:u w:val="single"/>
+        </w:rPr>
+        <w:t>Figure</w:t>
+      </w:r>
+      <w:r>
+        <w:rPr>
+          <w:sz w:val="20"/>
+          <w:szCs w:val="20"/>
+          <w:u w:val="single"/>
+        </w:rPr>
+        <w:t xml:space="preserve"> 7.</w:t>
+      </w:r>
+      <w:r>
+        <w:rPr>
+          <w:sz w:val="20"/>
+          <w:szCs w:val="20"/>
+          <w:u w:val="single"/>
+        </w:rPr>
+        <w:t>3</w:t>
+      </w:r>
+      <w:r>
+        <w:rPr>
+          <w:sz w:val="20"/>
+          <w:szCs w:val="20"/>
+          <w:u w:val="single"/>
+        </w:rPr>
+        <w:t xml:space="preserve"> Image</w:t>
+      </w:r>
+      <w:r>
+        <w:rPr>
+          <w:sz w:val="20"/>
+          <w:szCs w:val="20"/>
+          <w:u w:val="single"/>
+        </w:rPr>
+        <w:t xml:space="preserve"> </w:t>
+      </w:r>
+      <w:r>
+        <w:rPr>
+          <w:sz w:val="20"/>
+          <w:szCs w:val="20"/>
+          <w:u w:val="single"/>
+        </w:rPr>
+        <w:t xml:space="preserve">showing </w:t>
+      </w:r>
+      <w:r>
+        <w:rPr>
+          <w:sz w:val="20"/>
+          <w:szCs w:val="20"/>
+          <w:u w:val="single"/>
+        </w:rPr>
+        <w:t>the ASCII table</w:t>
+      </w:r>
+      <w:r>
+        <w:rPr>
+          <w:sz w:val="20"/>
+          <w:szCs w:val="20"/>
+          <w:u w:val="single"/>
+        </w:rPr>
+        <w:t xml:space="preserve"> </w:t>
+      </w:r>
+    </w:p>
+    <w:p>
+      <w:pPr>
+        <w:pStyle w:val="P-Regular"/>
+      </w:pPr>
+    </w:p>
+    <w:p>
+      <w:pPr>
+        <w:pStyle w:val="P-Regular"/>
+      </w:pPr>
       <w:r>
         <w:rPr>
           <w:noProof/>
@@ -971,7 +1087,11 @@
         <w:t xml:space="preserve"> Notebook</w:t>
       </w:r>
       <w:r>
-        <w:t>. There should be separate notebooks for most exercises, but there will be some exercise that will be a continuation of a previous exercise and so will share the same notebook. The instructions for each exercise will state the notebook that will be used for that exercise.</w:t>
+        <w:t xml:space="preserve">. There should be separate notebooks for most exercises, but there will be some exercise that will be a continuation of a previous exercise and so will share the same </w:t>
+      </w:r>
+      <w:r>
+        <w:lastRenderedPageBreak/>
+        <w:t>notebook. The instructions for each exercise will state the notebook that will be used for that exercise.</w:t>
       </w:r>
     </w:p>
     <w:p>
@@ -1009,11 +1129,7 @@
       </w:r>
       <w:proofErr w:type="spellEnd"/>
       <w:r>
-        <w:t xml:space="preserve"> environment for </w:t>
-      </w:r>
-      <w:r>
-        <w:lastRenderedPageBreak/>
-        <w:t>the exercises is running and the notebook is launched into that environment. The following command should do this</w:t>
+        <w:t xml:space="preserve"> environment for the exercises is running and the notebook is launched into that environment. The following command should do this</w:t>
       </w:r>
     </w:p>
     <w:p>
@@ -1575,6 +1691,7 @@
           <w:sz w:val="20"/>
           <w:szCs w:val="20"/>
         </w:rPr>
+        <w:lastRenderedPageBreak/>
         <w:t xml:space="preserve">   </w:t>
       </w:r>
       <w:proofErr w:type="spellStart"/>
@@ -1691,7 +1808,6 @@
         </w:numPr>
       </w:pPr>
       <w:r>
-        <w:lastRenderedPageBreak/>
         <w:t xml:space="preserve">Modify the </w:t>
       </w:r>
       <w:proofErr w:type="spellStart"/>
@@ -2208,6 +2324,81 @@
       </w:r>
       <w:r>
         <w:t xml:space="preserve"> the same integer value as it would when it was first encountered so the letter e is always encoded as 2</w:t>
+      </w:r>
+    </w:p>
+    <w:p>
+      <w:pPr>
+        <w:pStyle w:val="SC-File"/>
+        <w:rPr>
+          <w:sz w:val="20"/>
+          <w:szCs w:val="20"/>
+          <w:u w:val="single"/>
+        </w:rPr>
+      </w:pPr>
+      <w:r>
+        <w:rPr>
+          <w:sz w:val="20"/>
+          <w:szCs w:val="20"/>
+          <w:u w:val="single"/>
+        </w:rPr>
+        <w:lastRenderedPageBreak/>
+        <w:t>Figure</w:t>
+      </w:r>
+      <w:r>
+        <w:rPr>
+          <w:sz w:val="20"/>
+          <w:szCs w:val="20"/>
+          <w:u w:val="single"/>
+        </w:rPr>
+        <w:t xml:space="preserve"> 7.</w:t>
+      </w:r>
+      <w:r>
+        <w:rPr>
+          <w:sz w:val="20"/>
+          <w:szCs w:val="20"/>
+          <w:u w:val="single"/>
+        </w:rPr>
+        <w:t>4</w:t>
+      </w:r>
+      <w:r>
+        <w:rPr>
+          <w:sz w:val="20"/>
+          <w:szCs w:val="20"/>
+          <w:u w:val="single"/>
+        </w:rPr>
+        <w:t xml:space="preserve"> Image</w:t>
+      </w:r>
+      <w:r>
+        <w:rPr>
+          <w:sz w:val="20"/>
+          <w:szCs w:val="20"/>
+          <w:u w:val="single"/>
+        </w:rPr>
+        <w:t xml:space="preserve"> </w:t>
+      </w:r>
+      <w:r>
+        <w:rPr>
+          <w:sz w:val="20"/>
+          <w:szCs w:val="20"/>
+          <w:u w:val="single"/>
+        </w:rPr>
+        <w:t xml:space="preserve">showing </w:t>
+      </w:r>
+      <w:r>
+        <w:rPr>
+          <w:sz w:val="20"/>
+          <w:szCs w:val="20"/>
+          <w:u w:val="single"/>
+        </w:rPr>
+        <w:t>the positional encoding of a phrase</w:t>
+      </w:r>
+      <w:r>
+        <w:rPr>
+          <w:sz w:val="20"/>
+          <w:szCs w:val="20"/>
+          <w:u w:val="single"/>
+        </w:rPr>
+        <w:t xml:space="preserve"> </w:t>
       </w:r>
     </w:p>
     <w:p>
@@ -2568,7 +2759,6 @@
               <w:pStyle w:val="P-Regular"/>
             </w:pPr>
             <w:r>
-              <w:lastRenderedPageBreak/>
               <w:t>0</w:t>
             </w:r>
           </w:p>
@@ -3334,7 +3524,6 @@
         <w:ind w:left="720"/>
       </w:pPr>
       <w:r>
-        <w:lastRenderedPageBreak/>
         <w:tab/>
       </w:r>
       <w:r>
@@ -3633,15 +3822,31 @@
           <w:szCs w:val="20"/>
           <w:u w:val="single"/>
         </w:rPr>
-        <w:t xml:space="preserve">Figure showing one-hot </w:t>
-      </w:r>
-      <w:proofErr w:type="spellStart"/>
+        <w:t>Figure</w:t>
+      </w:r>
       <w:r>
         <w:rPr>
           <w:sz w:val="20"/>
           <w:szCs w:val="20"/>
           <w:u w:val="single"/>
         </w:rPr>
+        <w:t xml:space="preserve"> 7.5 Image</w:t>
+      </w:r>
+      <w:r>
+        <w:rPr>
+          <w:sz w:val="20"/>
+          <w:szCs w:val="20"/>
+          <w:u w:val="single"/>
+        </w:rPr>
+        <w:t xml:space="preserve"> showing one-hot </w:t>
+      </w:r>
+      <w:proofErr w:type="spellStart"/>
+      <w:r>
+        <w:rPr>
+          <w:sz w:val="20"/>
+          <w:szCs w:val="20"/>
+          <w:u w:val="single"/>
+        </w:rPr>
         <w:t>enoding</w:t>
       </w:r>
       <w:proofErr w:type="spellEnd"/>
@@ -3658,427 +3863,52 @@
       <w:pPr>
         <w:pStyle w:val="P-Regular"/>
       </w:pPr>
-    </w:p>
-    <w:tbl>
-      <w:tblPr>
-        <w:tblStyle w:val="TableGrid"/>
-        <w:tblW w:w="0" w:type="auto"/>
-        <w:tblLook w:val="04A0" w:firstRow="1" w:lastRow="0" w:firstColumn="1" w:lastColumn="0" w:noHBand="0" w:noVBand="1"/>
-      </w:tblPr>
-      <w:tblGrid>
-        <w:gridCol w:w="1239"/>
-        <w:gridCol w:w="1415"/>
-        <w:gridCol w:w="1111"/>
-        <w:gridCol w:w="1111"/>
-        <w:gridCol w:w="1111"/>
-        <w:gridCol w:w="1111"/>
-      </w:tblGrid>
-      <w:tr>
-        <w:tc>
-          <w:tcPr>
-            <w:tcW w:w="1239" w:type="dxa"/>
-          </w:tcPr>
-          <w:p>
-            <w:pPr>
-              <w:pStyle w:val="P-Regular"/>
-              <w:rPr>
-                <w:b/>
-              </w:rPr>
-            </w:pPr>
-            <w:r>
-              <w:rPr>
-                <w:b/>
-              </w:rPr>
-              <w:t>Food</w:t>
-            </w:r>
-          </w:p>
-        </w:tc>
-        <w:tc>
-          <w:tcPr>
-            <w:tcW w:w="1329" w:type="dxa"/>
-          </w:tcPr>
-          <w:p>
-            <w:pPr>
-              <w:pStyle w:val="P-Regular"/>
-              <w:rPr>
-                <w:b/>
-              </w:rPr>
-            </w:pPr>
-            <w:r>
-              <w:rPr>
-                <w:b/>
-              </w:rPr>
-              <w:t>Categorical</w:t>
-            </w:r>
-          </w:p>
-        </w:tc>
-        <w:tc>
-          <w:tcPr>
-            <w:tcW w:w="1111" w:type="dxa"/>
-            <w:tcBorders>
-              <w:top w:val="nil"/>
-              <w:left w:val="nil"/>
-              <w:bottom w:val="nil"/>
-              <w:right w:val="single" w:sz="4" w:space="0" w:color="auto"/>
-            </w:tcBorders>
-          </w:tcPr>
-          <w:p>
-            <w:pPr>
-              <w:pStyle w:val="P-Regular"/>
-              <w:rPr>
-                <w:b/>
-              </w:rPr>
-            </w:pPr>
-          </w:p>
-        </w:tc>
-        <w:tc>
-          <w:tcPr>
-            <w:tcW w:w="1111" w:type="dxa"/>
-            <w:tcBorders>
-              <w:left w:val="single" w:sz="4" w:space="0" w:color="auto"/>
-              <w:right w:val="single" w:sz="4" w:space="0" w:color="auto"/>
-            </w:tcBorders>
-          </w:tcPr>
-          <w:p>
-            <w:pPr>
-              <w:pStyle w:val="P-Regular"/>
-              <w:rPr>
-                <w:b/>
-              </w:rPr>
-            </w:pPr>
-            <w:r>
-              <w:rPr>
-                <w:b/>
-              </w:rPr>
-              <w:t xml:space="preserve">Apple </w:t>
-            </w:r>
-          </w:p>
-        </w:tc>
-        <w:tc>
-          <w:tcPr>
-            <w:tcW w:w="1111" w:type="dxa"/>
-            <w:tcBorders>
-              <w:left w:val="single" w:sz="4" w:space="0" w:color="auto"/>
-            </w:tcBorders>
-          </w:tcPr>
-          <w:p>
-            <w:pPr>
-              <w:pStyle w:val="P-Regular"/>
-              <w:rPr>
-                <w:b/>
-              </w:rPr>
-            </w:pPr>
-            <w:r>
-              <w:rPr>
-                <w:b/>
-              </w:rPr>
-              <w:t>Orange</w:t>
-            </w:r>
-          </w:p>
-        </w:tc>
-        <w:tc>
-          <w:tcPr>
-            <w:tcW w:w="1111" w:type="dxa"/>
-          </w:tcPr>
-          <w:p>
-            <w:pPr>
-              <w:pStyle w:val="P-Regular"/>
-              <w:rPr>
-                <w:b/>
-              </w:rPr>
-            </w:pPr>
-            <w:r>
-              <w:rPr>
-                <w:b/>
-              </w:rPr>
-              <w:t>Broccoli</w:t>
-            </w:r>
-          </w:p>
-        </w:tc>
-      </w:tr>
-      <w:tr>
-        <w:tc>
-          <w:tcPr>
-            <w:tcW w:w="1239" w:type="dxa"/>
-          </w:tcPr>
-          <w:p>
-            <w:pPr>
-              <w:pStyle w:val="P-Regular"/>
-            </w:pPr>
-            <w:r>
-              <w:t>Apple</w:t>
-            </w:r>
-          </w:p>
-        </w:tc>
-        <w:tc>
-          <w:tcPr>
-            <w:tcW w:w="1329" w:type="dxa"/>
-          </w:tcPr>
-          <w:p>
-            <w:pPr>
-              <w:pStyle w:val="P-Regular"/>
-            </w:pPr>
-          </w:p>
-        </w:tc>
-        <w:tc>
-          <w:tcPr>
-            <w:tcW w:w="1111" w:type="dxa"/>
-            <w:tcBorders>
-              <w:top w:val="nil"/>
-              <w:left w:val="nil"/>
-              <w:bottom w:val="nil"/>
-              <w:right w:val="single" w:sz="4" w:space="0" w:color="auto"/>
-            </w:tcBorders>
-          </w:tcPr>
-          <w:p>
-            <w:pPr>
-              <w:pStyle w:val="P-Regular"/>
-              <w:jc w:val="center"/>
-              <w:rPr>
-                <w:sz w:val="28"/>
-                <w:szCs w:val="28"/>
-              </w:rPr>
-            </w:pPr>
-            <w:r>
-              <w:rPr>
-                <w:sz w:val="28"/>
-                <w:szCs w:val="28"/>
-              </w:rPr>
-              <w:sym w:font="Wingdings" w:char="F0E0"/>
-            </w:r>
-          </w:p>
-        </w:tc>
-        <w:tc>
-          <w:tcPr>
-            <w:tcW w:w="1111" w:type="dxa"/>
-            <w:tcBorders>
-              <w:left w:val="single" w:sz="4" w:space="0" w:color="auto"/>
-              <w:right w:val="single" w:sz="4" w:space="0" w:color="auto"/>
-            </w:tcBorders>
-          </w:tcPr>
-          <w:p>
-            <w:pPr>
-              <w:pStyle w:val="P-Regular"/>
-            </w:pPr>
-            <w:r>
-              <w:t>1</w:t>
-            </w:r>
-          </w:p>
-        </w:tc>
-        <w:tc>
-          <w:tcPr>
-            <w:tcW w:w="1111" w:type="dxa"/>
-            <w:tcBorders>
-              <w:left w:val="single" w:sz="4" w:space="0" w:color="auto"/>
-            </w:tcBorders>
-          </w:tcPr>
-          <w:p>
-            <w:pPr>
-              <w:pStyle w:val="P-Regular"/>
-            </w:pPr>
-            <w:r>
-              <w:t>0</w:t>
-            </w:r>
-          </w:p>
-        </w:tc>
-        <w:tc>
-          <w:tcPr>
-            <w:tcW w:w="1111" w:type="dxa"/>
-          </w:tcPr>
-          <w:p>
-            <w:pPr>
-              <w:pStyle w:val="P-Regular"/>
-            </w:pPr>
-            <w:r>
-              <w:t>0</w:t>
-            </w:r>
-          </w:p>
-        </w:tc>
-      </w:tr>
-      <w:tr>
-        <w:tc>
-          <w:tcPr>
-            <w:tcW w:w="1239" w:type="dxa"/>
-          </w:tcPr>
-          <w:p>
-            <w:pPr>
-              <w:pStyle w:val="P-Regular"/>
-            </w:pPr>
-            <w:r>
-              <w:t>Orange</w:t>
-            </w:r>
-          </w:p>
-        </w:tc>
-        <w:tc>
-          <w:tcPr>
-            <w:tcW w:w="1329" w:type="dxa"/>
-          </w:tcPr>
-          <w:p>
-            <w:pPr>
-              <w:pStyle w:val="P-Regular"/>
-            </w:pPr>
-          </w:p>
-        </w:tc>
-        <w:tc>
-          <w:tcPr>
-            <w:tcW w:w="1111" w:type="dxa"/>
-            <w:tcBorders>
-              <w:top w:val="nil"/>
-              <w:left w:val="nil"/>
-              <w:bottom w:val="nil"/>
-              <w:right w:val="single" w:sz="4" w:space="0" w:color="auto"/>
-            </w:tcBorders>
-          </w:tcPr>
-          <w:p>
-            <w:pPr>
-              <w:pStyle w:val="P-Regular"/>
-            </w:pPr>
-          </w:p>
-        </w:tc>
-        <w:tc>
-          <w:tcPr>
-            <w:tcW w:w="1111" w:type="dxa"/>
-            <w:tcBorders>
-              <w:left w:val="single" w:sz="4" w:space="0" w:color="auto"/>
-              <w:right w:val="single" w:sz="4" w:space="0" w:color="auto"/>
-            </w:tcBorders>
-          </w:tcPr>
-          <w:p>
-            <w:pPr>
-              <w:pStyle w:val="P-Regular"/>
-            </w:pPr>
-            <w:r>
-              <w:t>0</w:t>
-            </w:r>
-          </w:p>
-        </w:tc>
-        <w:tc>
-          <w:tcPr>
-            <w:tcW w:w="1111" w:type="dxa"/>
-            <w:tcBorders>
-              <w:left w:val="single" w:sz="4" w:space="0" w:color="auto"/>
-            </w:tcBorders>
-          </w:tcPr>
-          <w:p>
-            <w:pPr>
-              <w:pStyle w:val="P-Regular"/>
-            </w:pPr>
-            <w:r>
-              <w:t>1</w:t>
-            </w:r>
-          </w:p>
-        </w:tc>
-        <w:tc>
-          <w:tcPr>
-            <w:tcW w:w="1111" w:type="dxa"/>
-          </w:tcPr>
-          <w:p>
-            <w:pPr>
-              <w:pStyle w:val="P-Regular"/>
-            </w:pPr>
-            <w:r>
-              <w:t>0</w:t>
-            </w:r>
-          </w:p>
-        </w:tc>
-      </w:tr>
-      <w:tr>
-        <w:tc>
-          <w:tcPr>
-            <w:tcW w:w="1239" w:type="dxa"/>
-          </w:tcPr>
-          <w:p>
-            <w:pPr>
-              <w:pStyle w:val="P-Regular"/>
-            </w:pPr>
-            <w:r>
-              <w:t>Broccoli</w:t>
-            </w:r>
-          </w:p>
-        </w:tc>
-        <w:tc>
-          <w:tcPr>
-            <w:tcW w:w="1329" w:type="dxa"/>
-          </w:tcPr>
-          <w:p>
-            <w:pPr>
-              <w:pStyle w:val="P-Regular"/>
-            </w:pPr>
-          </w:p>
-        </w:tc>
-        <w:tc>
-          <w:tcPr>
-            <w:tcW w:w="1111" w:type="dxa"/>
-            <w:tcBorders>
-              <w:top w:val="nil"/>
-              <w:left w:val="nil"/>
-              <w:bottom w:val="nil"/>
-              <w:right w:val="single" w:sz="4" w:space="0" w:color="auto"/>
-            </w:tcBorders>
-          </w:tcPr>
-          <w:p>
-            <w:pPr>
-              <w:pStyle w:val="P-Regular"/>
-            </w:pPr>
-          </w:p>
-        </w:tc>
-        <w:tc>
-          <w:tcPr>
-            <w:tcW w:w="1111" w:type="dxa"/>
-            <w:tcBorders>
-              <w:left w:val="single" w:sz="4" w:space="0" w:color="auto"/>
-              <w:right w:val="single" w:sz="4" w:space="0" w:color="auto"/>
-            </w:tcBorders>
-          </w:tcPr>
-          <w:p>
-            <w:pPr>
-              <w:pStyle w:val="P-Regular"/>
-            </w:pPr>
-            <w:r>
-              <w:t>0</w:t>
-            </w:r>
-          </w:p>
-        </w:tc>
-        <w:tc>
-          <w:tcPr>
-            <w:tcW w:w="1111" w:type="dxa"/>
-            <w:tcBorders>
-              <w:left w:val="single" w:sz="4" w:space="0" w:color="auto"/>
-            </w:tcBorders>
-          </w:tcPr>
-          <w:p>
-            <w:pPr>
-              <w:pStyle w:val="P-Regular"/>
-            </w:pPr>
-            <w:r>
-              <w:t>0</w:t>
-            </w:r>
-          </w:p>
-        </w:tc>
-        <w:tc>
-          <w:tcPr>
-            <w:tcW w:w="1111" w:type="dxa"/>
-          </w:tcPr>
-          <w:p>
-            <w:pPr>
-              <w:pStyle w:val="P-Regular"/>
-            </w:pPr>
-            <w:r>
-              <w:t>1</w:t>
-            </w:r>
-          </w:p>
-        </w:tc>
-      </w:tr>
-    </w:tbl>
-    <w:p>
-      <w:pPr>
-        <w:pStyle w:val="P-Regular"/>
-      </w:pPr>
-    </w:p>
-    <w:p>
-      <w:pPr>
-        <w:pStyle w:val="P-Regular"/>
-      </w:pPr>
+      <w:r>
+        <w:rPr>
+          <w:noProof/>
+        </w:rPr>
+        <w:drawing>
+          <wp:inline distT="0" distB="0" distL="0" distR="0" wp14:anchorId="16192207" wp14:editId="3E622F00">
+            <wp:extent cx="4534293" cy="1676545"/>
+            <wp:effectExtent l="0" t="0" r="0" b="0"/>
+            <wp:docPr id="9" name="Picture 9"/>
+            <wp:cNvGraphicFramePr>
+              <a:graphicFrameLocks xmlns:a="http://schemas.openxmlformats.org/drawingml/2006/main" noChangeAspect="1"/>
+            </wp:cNvGraphicFramePr>
+            <a:graphic xmlns:a="http://schemas.openxmlformats.org/drawingml/2006/main">
+              <a:graphicData uri="http://schemas.openxmlformats.org/drawingml/2006/picture">
+                <pic:pic xmlns:pic="http://schemas.openxmlformats.org/drawingml/2006/picture">
+                  <pic:nvPicPr>
+                    <pic:cNvPr id="9" name="apple-orange-broccoli.png"/>
+                    <pic:cNvPicPr/>
+                  </pic:nvPicPr>
+                  <pic:blipFill>
+                    <a:blip r:embed="rId10">
+                      <a:extLst>
+                        <a:ext uri="{28A0092B-C50C-407E-A947-70E740481C1C}">
+                          <a14:useLocalDpi xmlns:a14="http://schemas.microsoft.com/office/drawing/2010/main" val="0"/>
+                        </a:ext>
+                      </a:extLst>
+                    </a:blip>
+                    <a:stretch>
+                      <a:fillRect/>
+                    </a:stretch>
+                  </pic:blipFill>
+                  <pic:spPr>
+                    <a:xfrm>
+                      <a:off x="0" y="0"/>
+                      <a:ext cx="4534293" cy="1676545"/>
+                    </a:xfrm>
+                    <a:prstGeom prst="rect">
+                      <a:avLst/>
+                    </a:prstGeom>
+                  </pic:spPr>
+                </pic:pic>
+              </a:graphicData>
+            </a:graphic>
+          </wp:inline>
+        </w:drawing>
+      </w:r>
     </w:p>
     <w:p>
       <w:pPr>
@@ -4111,7 +3941,6 @@
         <w:pStyle w:val="SB-Sidebar"/>
       </w:pPr>
       <w:r>
-        <w:lastRenderedPageBreak/>
         <w:t xml:space="preserve">Discussion 7: Discuss how what the size of a vector would be needed to represent 30 words. Or 100 words. Or 100,000. Try to get the students to understand that to create one-hot vectors </w:t>
       </w:r>
       <w:proofErr w:type="spellStart"/>
@@ -4148,7 +3977,23 @@
           <w:szCs w:val="20"/>
           <w:u w:val="single"/>
         </w:rPr>
-        <w:t>Figure showing one-hot encoding of words</w:t>
+        <w:t xml:space="preserve">Figure </w:t>
+      </w:r>
+      <w:r>
+        <w:rPr>
+          <w:sz w:val="20"/>
+          <w:szCs w:val="20"/>
+          <w:u w:val="single"/>
+        </w:rPr>
+        <w:t xml:space="preserve">7.8 Image </w:t>
+      </w:r>
+      <w:r>
+        <w:rPr>
+          <w:sz w:val="20"/>
+          <w:szCs w:val="20"/>
+          <w:u w:val="single"/>
+        </w:rPr>
+        <w:t>showing one-hot encoding of words</w:t>
       </w:r>
     </w:p>
     <w:p>
@@ -5863,7 +5708,6 @@
                 <w:sz w:val="28"/>
                 <w:szCs w:val="28"/>
               </w:rPr>
-              <w:lastRenderedPageBreak/>
               <w:t>Library</w:t>
             </w:r>
           </w:p>
@@ -5978,6 +5822,7 @@
               <w:rPr>
                 <w:b/>
               </w:rPr>
+              <w:lastRenderedPageBreak/>
               <w:t>Scikit</w:t>
             </w:r>
             <w:proofErr w:type="spellEnd"/>
@@ -6671,7 +6516,6 @@
         </w:numPr>
       </w:pPr>
       <w:r>
-        <w:lastRenderedPageBreak/>
         <w:t>Finally, we use the lookup table to find the position of the character and set that value to 1</w:t>
       </w:r>
     </w:p>
@@ -7052,7 +6896,6 @@
         <w:rPr>
           <w:rFonts w:ascii="Lucida Console" w:hAnsi="Lucida Console"/>
         </w:rPr>
-        <w:lastRenderedPageBreak/>
         <w:t xml:space="preserve">from </w:t>
       </w:r>
       <w:proofErr w:type="spellStart"/>
@@ -7164,6 +7007,7 @@
         </w:numPr>
       </w:pPr>
       <w:r>
+        <w:lastRenderedPageBreak/>
         <w:t>Create a test sentence or sequence of characters with which to test the Tokenizer</w:t>
       </w:r>
     </w:p>
@@ -7324,7 +7168,7 @@
                     <pic:cNvPicPr/>
                   </pic:nvPicPr>
                   <pic:blipFill>
-                    <a:blip r:embed="rId10">
+                    <a:blip r:embed="rId11">
                       <a:extLst>
                         <a:ext uri="{28A0092B-C50C-407E-A947-70E740481C1C}">
                           <a14:useLocalDpi xmlns:a14="http://schemas.microsoft.com/office/drawing/2010/main" val="0"/>
@@ -7529,7 +7373,7 @@
                     <pic:cNvPicPr/>
                   </pic:nvPicPr>
                   <pic:blipFill>
-                    <a:blip r:embed="rId11">
+                    <a:blip r:embed="rId12">
                       <a:extLst>
                         <a:ext uri="{28A0092B-C50C-407E-A947-70E740481C1C}">
                           <a14:useLocalDpi xmlns:a14="http://schemas.microsoft.com/office/drawing/2010/main" val="0"/>
@@ -7637,7 +7481,7 @@
                     <pic:cNvPicPr/>
                   </pic:nvPicPr>
                   <pic:blipFill>
-                    <a:blip r:embed="rId12">
+                    <a:blip r:embed="rId13">
                       <a:extLst>
                         <a:ext uri="{28A0092B-C50C-407E-A947-70E740481C1C}">
                           <a14:useLocalDpi xmlns:a14="http://schemas.microsoft.com/office/drawing/2010/main" val="0"/>
@@ -7995,7 +7839,7 @@
                     <pic:cNvPicPr/>
                   </pic:nvPicPr>
                   <pic:blipFill>
-                    <a:blip r:embed="rId13">
+                    <a:blip r:embed="rId14">
                       <a:extLst>
                         <a:ext uri="{28A0092B-C50C-407E-A947-70E740481C1C}">
                           <a14:useLocalDpi xmlns:a14="http://schemas.microsoft.com/office/drawing/2010/main" val="0"/>
@@ -8097,7 +7941,7 @@
                     <pic:cNvPicPr/>
                   </pic:nvPicPr>
                   <pic:blipFill>
-                    <a:blip r:embed="rId14">
+                    <a:blip r:embed="rId15">
                       <a:extLst>
                         <a:ext uri="{28A0092B-C50C-407E-A947-70E740481C1C}">
                           <a14:useLocalDpi xmlns:a14="http://schemas.microsoft.com/office/drawing/2010/main" val="0"/>
@@ -8960,7 +8804,7 @@
                     <pic:cNvPicPr/>
                   </pic:nvPicPr>
                   <pic:blipFill>
-                    <a:blip r:embed="rId15">
+                    <a:blip r:embed="rId16">
                       <a:extLst>
                         <a:ext uri="{28A0092B-C50C-407E-A947-70E740481C1C}">
                           <a14:useLocalDpi xmlns:a14="http://schemas.microsoft.com/office/drawing/2010/main" val="0"/>
@@ -9579,7 +9423,7 @@
                     <pic:cNvPicPr/>
                   </pic:nvPicPr>
                   <pic:blipFill>
-                    <a:blip r:embed="rId16">
+                    <a:blip r:embed="rId17">
                       <a:extLst>
                         <a:ext uri="{28A0092B-C50C-407E-A947-70E740481C1C}">
                           <a14:useLocalDpi xmlns:a14="http://schemas.microsoft.com/office/drawing/2010/main" val="0"/>
@@ -9858,7 +9702,7 @@
                     <pic:cNvPicPr/>
                   </pic:nvPicPr>
                   <pic:blipFill>
-                    <a:blip r:embed="rId17">
+                    <a:blip r:embed="rId18">
                       <a:extLst>
                         <a:ext uri="{28A0092B-C50C-407E-A947-70E740481C1C}">
                           <a14:useLocalDpi xmlns:a14="http://schemas.microsoft.com/office/drawing/2010/main" val="0"/>
@@ -10196,7 +10040,7 @@
                     <pic:cNvPicPr/>
                   </pic:nvPicPr>
                   <pic:blipFill>
-                    <a:blip r:embed="rId18">
+                    <a:blip r:embed="rId19">
                       <a:extLst>
                         <a:ext uri="{28A0092B-C50C-407E-A947-70E740481C1C}">
                           <a14:useLocalDpi xmlns:a14="http://schemas.microsoft.com/office/drawing/2010/main" val="0"/>
@@ -10259,7 +10103,7 @@
                     <pic:cNvPicPr/>
                   </pic:nvPicPr>
                   <pic:blipFill>
-                    <a:blip r:embed="rId19">
+                    <a:blip r:embed="rId20">
                       <a:extLst>
                         <a:ext uri="{28A0092B-C50C-407E-A947-70E740481C1C}">
                           <a14:useLocalDpi xmlns:a14="http://schemas.microsoft.com/office/drawing/2010/main" val="0"/>
@@ -10526,6 +10370,77 @@
     </w:p>
     <w:p>
       <w:pPr>
+        <w:pStyle w:val="SC-File"/>
+        <w:rPr>
+          <w:sz w:val="20"/>
+          <w:szCs w:val="20"/>
+          <w:u w:val="single"/>
+        </w:rPr>
+      </w:pPr>
+      <w:r>
+        <w:rPr>
+          <w:sz w:val="20"/>
+          <w:szCs w:val="20"/>
+          <w:u w:val="single"/>
+        </w:rPr>
+        <w:t>Figure</w:t>
+      </w:r>
+      <w:r>
+        <w:rPr>
+          <w:sz w:val="20"/>
+          <w:szCs w:val="20"/>
+          <w:u w:val="single"/>
+        </w:rPr>
+        <w:t xml:space="preserve"> 7.</w:t>
+      </w:r>
+      <w:r>
+        <w:rPr>
+          <w:sz w:val="20"/>
+          <w:szCs w:val="20"/>
+          <w:u w:val="single"/>
+        </w:rPr>
+        <w:t>7</w:t>
+      </w:r>
+      <w:r>
+        <w:rPr>
+          <w:sz w:val="20"/>
+          <w:szCs w:val="20"/>
+          <w:u w:val="single"/>
+        </w:rPr>
+        <w:t xml:space="preserve"> Image</w:t>
+      </w:r>
+      <w:r>
+        <w:rPr>
+          <w:sz w:val="20"/>
+          <w:szCs w:val="20"/>
+          <w:u w:val="single"/>
+        </w:rPr>
+        <w:t xml:space="preserve"> </w:t>
+      </w:r>
+      <w:r>
+        <w:rPr>
+          <w:sz w:val="20"/>
+          <w:szCs w:val="20"/>
+          <w:u w:val="single"/>
+        </w:rPr>
+        <w:t xml:space="preserve">showing </w:t>
+      </w:r>
+      <w:r>
+        <w:rPr>
+          <w:sz w:val="20"/>
+          <w:szCs w:val="20"/>
+          <w:u w:val="single"/>
+        </w:rPr>
+        <w:t>the transformation from words to embedding vectors</w:t>
+      </w:r>
+    </w:p>
+    <w:p>
+      <w:pPr>
+        <w:pStyle w:val="P-Regular"/>
+      </w:pPr>
+    </w:p>
+    <w:p>
+      <w:pPr>
         <w:pStyle w:val="P-Regular"/>
       </w:pPr>
       <w:r>
@@ -10540,7 +10455,7 @@
             <wp:cNvGraphicFramePr/>
             <a:graphic xmlns:a="http://schemas.openxmlformats.org/drawingml/2006/main">
               <a:graphicData uri="http://schemas.openxmlformats.org/drawingml/2006/diagram">
-                <dgm:relIds xmlns:dgm="http://schemas.openxmlformats.org/drawingml/2006/diagram" xmlns:r="http://schemas.openxmlformats.org/officeDocument/2006/relationships" r:dm="rId20" r:lo="rId21" r:qs="rId22" r:cs="rId23"/>
+                <dgm:relIds xmlns:dgm="http://schemas.openxmlformats.org/drawingml/2006/diagram" xmlns:r="http://schemas.openxmlformats.org/officeDocument/2006/relationships" r:dm="rId21" r:lo="rId22" r:qs="rId23" r:cs="rId24"/>
               </a:graphicData>
             </a:graphic>
           </wp:inline>
@@ -10556,6 +10471,8 @@
       <w:pPr>
         <w:pStyle w:val="P-Regular"/>
       </w:pPr>
+      <w:bookmarkStart w:id="0" w:name="_GoBack"/>
+      <w:bookmarkEnd w:id="0"/>
     </w:p>
     <w:p>
       <w:pPr>
@@ -10625,6 +10542,7 @@
         <w:pStyle w:val="P-Regular"/>
       </w:pPr>
       <w:r>
+        <w:lastRenderedPageBreak/>
         <w:t xml:space="preserve">So, each </w:t>
       </w:r>
       <w:r>
@@ -10672,7 +10590,6 @@
         <w:pStyle w:val="P-Regular"/>
       </w:pPr>
       <w:r>
-        <w:lastRenderedPageBreak/>
         <w:t xml:space="preserve">Word meanings are determined by looking at the word and other words that tend to surround it in sentences. So, the word </w:t>
       </w:r>
       <w:r>
@@ -10949,7 +10866,7 @@
                     <pic:cNvPicPr/>
                   </pic:nvPicPr>
                   <pic:blipFill>
-                    <a:blip r:embed="rId25">
+                    <a:blip r:embed="rId26">
                       <a:extLst>
                         <a:ext uri="{28A0092B-C50C-407E-A947-70E740481C1C}">
                           <a14:useLocalDpi xmlns:a14="http://schemas.microsoft.com/office/drawing/2010/main" val="0"/>
@@ -11042,7 +10959,7 @@
                     <pic:cNvPicPr/>
                   </pic:nvPicPr>
                   <pic:blipFill>
-                    <a:blip r:embed="rId26">
+                    <a:blip r:embed="rId27">
                       <a:extLst>
                         <a:ext uri="{28A0092B-C50C-407E-A947-70E740481C1C}">
                           <a14:useLocalDpi xmlns:a14="http://schemas.microsoft.com/office/drawing/2010/main" val="0"/>
@@ -11931,7 +11848,7 @@
                     <pic:cNvPicPr/>
                   </pic:nvPicPr>
                   <pic:blipFill>
-                    <a:blip r:embed="rId27">
+                    <a:blip r:embed="rId28">
                       <a:extLst>
                         <a:ext uri="{28A0092B-C50C-407E-A947-70E740481C1C}">
                           <a14:useLocalDpi xmlns:a14="http://schemas.microsoft.com/office/drawing/2010/main" val="0"/>
@@ -12626,7 +12543,7 @@
                     <pic:cNvPicPr/>
                   </pic:nvPicPr>
                   <pic:blipFill>
-                    <a:blip r:embed="rId28">
+                    <a:blip r:embed="rId29">
                       <a:extLst>
                         <a:ext uri="{28A0092B-C50C-407E-A947-70E740481C1C}">
                           <a14:useLocalDpi xmlns:a14="http://schemas.microsoft.com/office/drawing/2010/main" val="0"/>
@@ -12987,7 +12904,7 @@
                     <pic:cNvPicPr/>
                   </pic:nvPicPr>
                   <pic:blipFill>
-                    <a:blip r:embed="rId29">
+                    <a:blip r:embed="rId30">
                       <a:extLst>
                         <a:ext uri="{28A0092B-C50C-407E-A947-70E740481C1C}">
                           <a14:useLocalDpi xmlns:a14="http://schemas.microsoft.com/office/drawing/2010/main" val="0"/>
@@ -13666,7 +13583,7 @@
                     <pic:cNvPicPr/>
                   </pic:nvPicPr>
                   <pic:blipFill>
-                    <a:blip r:embed="rId30">
+                    <a:blip r:embed="rId31">
                       <a:extLst>
                         <a:ext uri="{28A0092B-C50C-407E-A947-70E740481C1C}">
                           <a14:useLocalDpi xmlns:a14="http://schemas.microsoft.com/office/drawing/2010/main" val="0"/>
@@ -14831,7 +14748,7 @@
             <w:pPr>
               <w:pStyle w:val="P-Regular"/>
             </w:pPr>
-            <w:hyperlink r:id="rId31" w:history="1">
+            <w:hyperlink r:id="rId32" w:history="1">
               <w:r>
                 <w:rPr>
                   <w:rStyle w:val="Hyperlink"/>
@@ -14864,7 +14781,7 @@
             <w:pPr>
               <w:pStyle w:val="P-Regular"/>
             </w:pPr>
-            <w:hyperlink r:id="rId32" w:history="1">
+            <w:hyperlink r:id="rId33" w:history="1">
               <w:r>
                 <w:rPr>
                   <w:rStyle w:val="Hyperlink"/>
@@ -14899,7 +14816,7 @@
             <w:pPr>
               <w:pStyle w:val="P-Regular"/>
             </w:pPr>
-            <w:hyperlink r:id="rId33" w:history="1">
+            <w:hyperlink r:id="rId34" w:history="1">
               <w:r>
                 <w:rPr>
                   <w:rStyle w:val="Hyperlink"/>
@@ -15000,7 +14917,7 @@
                     <pic:cNvPicPr/>
                   </pic:nvPicPr>
                   <pic:blipFill>
-                    <a:blip r:embed="rId34">
+                    <a:blip r:embed="rId35">
                       <a:extLst>
                         <a:ext uri="{28A0092B-C50C-407E-A947-70E740481C1C}">
                           <a14:useLocalDpi xmlns:a14="http://schemas.microsoft.com/office/drawing/2010/main" val="0"/>
@@ -15411,8 +15328,6 @@
         </w:rPr>
         <w:t>()</w:t>
       </w:r>
-      <w:bookmarkStart w:id="0" w:name="_GoBack"/>
-      <w:bookmarkEnd w:id="0"/>
     </w:p>
     <w:p>
       <w:pPr>
@@ -16080,7 +15995,7 @@
                     <pic:cNvPicPr/>
                   </pic:nvPicPr>
                   <pic:blipFill>
-                    <a:blip r:embed="rId35">
+                    <a:blip r:embed="rId36">
                       <a:extLst>
                         <a:ext uri="{28A0092B-C50C-407E-A947-70E740481C1C}">
                           <a14:useLocalDpi xmlns:a14="http://schemas.microsoft.com/office/drawing/2010/main" val="0"/>
@@ -17230,7 +17145,7 @@
                     <pic:cNvPicPr/>
                   </pic:nvPicPr>
                   <pic:blipFill>
-                    <a:blip r:embed="rId36">
+                    <a:blip r:embed="rId37">
                       <a:extLst>
                         <a:ext uri="{28A0092B-C50C-407E-A947-70E740481C1C}">
                           <a14:useLocalDpi xmlns:a14="http://schemas.microsoft.com/office/drawing/2010/main" val="0"/>
@@ -17286,7 +17201,7 @@
                     <pic:cNvPicPr/>
                   </pic:nvPicPr>
                   <pic:blipFill>
-                    <a:blip r:embed="rId37">
+                    <a:blip r:embed="rId38">
                       <a:extLst>
                         <a:ext uri="{28A0092B-C50C-407E-A947-70E740481C1C}">
                           <a14:useLocalDpi xmlns:a14="http://schemas.microsoft.com/office/drawing/2010/main" val="0"/>
@@ -17348,7 +17263,7 @@
                     <pic:cNvPicPr/>
                   </pic:nvPicPr>
                   <pic:blipFill>
-                    <a:blip r:embed="rId38">
+                    <a:blip r:embed="rId39">
                       <a:extLst>
                         <a:ext uri="{28A0092B-C50C-407E-A947-70E740481C1C}">
                           <a14:useLocalDpi xmlns:a14="http://schemas.microsoft.com/office/drawing/2010/main" val="0"/>
@@ -17409,7 +17324,7 @@
                     <pic:cNvPicPr/>
                   </pic:nvPicPr>
                   <pic:blipFill>
-                    <a:blip r:embed="rId39">
+                    <a:blip r:embed="rId40">
                       <a:extLst>
                         <a:ext uri="{28A0092B-C50C-407E-A947-70E740481C1C}">
                           <a14:useLocalDpi xmlns:a14="http://schemas.microsoft.com/office/drawing/2010/main" val="0"/>
@@ -17826,7 +17741,7 @@
       <w:r>
         <w:t xml:space="preserve">You can find the full dataset at </w:t>
       </w:r>
-      <w:hyperlink r:id="rId40" w:history="1">
+      <w:hyperlink r:id="rId41" w:history="1">
         <w:r>
           <w:rPr>
             <w:rStyle w:val="Hyperlink"/>
@@ -19032,7 +18947,7 @@
                     <pic:cNvPicPr/>
                   </pic:nvPicPr>
                   <pic:blipFill>
-                    <a:blip r:embed="rId41">
+                    <a:blip r:embed="rId42">
                       <a:extLst>
                         <a:ext uri="{28A0092B-C50C-407E-A947-70E740481C1C}">
                           <a14:useLocalDpi xmlns:a14="http://schemas.microsoft.com/office/drawing/2010/main" val="0"/>
@@ -19240,7 +19155,7 @@
                     <pic:cNvPicPr/>
                   </pic:nvPicPr>
                   <pic:blipFill>
-                    <a:blip r:embed="rId42">
+                    <a:blip r:embed="rId43">
                       <a:extLst>
                         <a:ext uri="{28A0092B-C50C-407E-A947-70E740481C1C}">
                           <a14:useLocalDpi xmlns:a14="http://schemas.microsoft.com/office/drawing/2010/main" val="0"/>
@@ -19398,7 +19313,7 @@
                     <pic:cNvPicPr/>
                   </pic:nvPicPr>
                   <pic:blipFill>
-                    <a:blip r:embed="rId43">
+                    <a:blip r:embed="rId44">
                       <a:extLst>
                         <a:ext uri="{28A0092B-C50C-407E-A947-70E740481C1C}">
                           <a14:useLocalDpi xmlns:a14="http://schemas.microsoft.com/office/drawing/2010/main" val="0"/>
@@ -20755,7 +20670,7 @@
                     <pic:cNvPicPr/>
                   </pic:nvPicPr>
                   <pic:blipFill>
-                    <a:blip r:embed="rId44">
+                    <a:blip r:embed="rId45">
                       <a:extLst>
                         <a:ext uri="{28A0092B-C50C-407E-A947-70E740481C1C}">
                           <a14:useLocalDpi xmlns:a14="http://schemas.microsoft.com/office/drawing/2010/main" val="0"/>
@@ -21685,7 +21600,7 @@
                     <pic:cNvPicPr/>
                   </pic:nvPicPr>
                   <pic:blipFill>
-                    <a:blip r:embed="rId45">
+                    <a:blip r:embed="rId46">
                       <a:extLst>
                         <a:ext uri="{28A0092B-C50C-407E-A947-70E740481C1C}">
                           <a14:useLocalDpi xmlns:a14="http://schemas.microsoft.com/office/drawing/2010/main" val="0"/>
@@ -25066,7 +24981,6 @@
   <w:style w:type="character" w:default="1" w:styleId="DefaultParagraphFont">
     <w:name w:val="Default Paragraph Font"/>
     <w:uiPriority w:val="1"/>
-    <w:semiHidden/>
     <w:unhideWhenUsed/>
   </w:style>
   <w:style w:type="table" w:default="1" w:styleId="TableNormal">
@@ -26980,7 +26894,7 @@
   <dgm:whole/>
   <dgm:extLst>
     <a:ext uri="http://schemas.microsoft.com/office/drawing/2008/diagram">
-      <dsp:dataModelExt xmlns:dsp="http://schemas.microsoft.com/office/drawing/2008/diagram" relId="rId24" minVer="http://schemas.openxmlformats.org/drawingml/2006/diagram"/>
+      <dsp:dataModelExt xmlns:dsp="http://schemas.microsoft.com/office/drawing/2008/diagram" relId="rId25" minVer="http://schemas.openxmlformats.org/drawingml/2006/diagram"/>
     </a:ext>
   </dgm:extLst>
 </dgm:dataModel>

</xml_diff>